<commit_message>
implemetation od document creation endpoint
</commit_message>
<xml_diff>
--- a/Schedule of Services (SOS)  draft.docx
+++ b/Schedule of Services (SOS)  draft.docx
@@ -567,12 +567,22 @@
           </w:tcPr>
           <w:p/>
           <w:p>
-            <w:fldSimple w:instr=" MERGEFIELD  SupportItem  \* MERGEFORMAT ">
+            <w:fldSimple w:instr=" MERGEFIELD  ItemName  \* MERGEFORMAT ">
               <w:r>
                 <w:rPr>
                   <w:noProof/>
                 </w:rPr>
-                <w:t>«SupportItem»</w:t>
+                <w:t>«ItemName»</w:t>
+              </w:r>
+            </w:fldSimple>
+          </w:p>
+          <w:p>
+            <w:fldSimple w:instr=" MERGEFIELD  ItemId  \* MERGEFORMAT ">
+              <w:r>
+                <w:rPr>
+                  <w:noProof/>
+                </w:rPr>
+                <w:t>«ItemId»</w:t>
               </w:r>
             </w:fldSimple>
           </w:p>
@@ -588,6 +598,7 @@
               <w:left w:w="108" w:type="dxa"/>
             </w:tcMar>
           </w:tcPr>
+          <w:p/>
           <w:p>
             <w:proofErr w:type="gramStart"/>
             <w:r>
@@ -620,72 +631,6 @@
             </w:r>
           </w:p>
           <w:p/>
-          <w:p>
-            <w:r>
-              <w:t xml:space="preserve">daily, </w:t>
-            </w:r>
-            <w:proofErr w:type="gramStart"/>
-            <w:r>
-              <w:t xml:space="preserve">weekly,   </w:t>
-            </w:r>
-            <w:proofErr w:type="gramEnd"/>
-            <w:r>
-              <w:t xml:space="preserve">        </w:t>
-            </w:r>
-            <w:r>
-              <w:fldChar w:fldCharType="begin"/>
-            </w:r>
-            <w:r>
-              <w:instrText xml:space="preserve"> MERGEFIELD  D  \* MERGEFORMAT </w:instrText>
-            </w:r>
-            <w:r>
-              <w:fldChar w:fldCharType="separate"/>
-            </w:r>
-            <w:r>
-              <w:rPr>
-                <w:noProof/>
-              </w:rPr>
-              <w:t>«D»</w:t>
-            </w:r>
-            <w:r>
-              <w:rPr>
-                <w:noProof/>
-              </w:rPr>
-              <w:fldChar w:fldCharType="end"/>
-            </w:r>
-          </w:p>
-          <w:p>
-            <w:r>
-              <w:t>fortnightly, monthly</w:t>
-            </w:r>
-          </w:p>
-          <w:p/>
-          <w:p>
-            <w:r>
-              <w:t xml:space="preserve">service period          </w:t>
-            </w:r>
-            <w:r>
-              <w:fldChar w:fldCharType="begin"/>
-            </w:r>
-            <w:r>
-              <w:instrText xml:space="preserve"> MERGEFIELD  S  \* MERGEFORMAT </w:instrText>
-            </w:r>
-            <w:r>
-              <w:fldChar w:fldCharType="separate"/>
-            </w:r>
-            <w:r>
-              <w:rPr>
-                <w:noProof/>
-              </w:rPr>
-              <w:t>«S»</w:t>
-            </w:r>
-            <w:r>
-              <w:rPr>
-                <w:noProof/>
-              </w:rPr>
-              <w:fldChar w:fldCharType="end"/>
-            </w:r>
-          </w:p>
         </w:tc>
         <w:tc>
           <w:tcPr>
@@ -807,6 +752,7 @@
     </w:p>
     <w:p>
       <w:r>
+        <w:lastRenderedPageBreak/>
         <w:t>** Prices based on NDIS Published Rates 2019-2020. Should these rates be amended by NDIS, Therapy Care prices will be amended to reflect these changes.</w:t>
       </w:r>
     </w:p>

</xml_diff>

<commit_message>
add duration and hours list
</commit_message>
<xml_diff>
--- a/Schedule of Services (SOS)  draft.docx
+++ b/Schedule of Services (SOS)  draft.docx
@@ -88,17 +88,8 @@
           <w:sz w:val="28"/>
           <w:szCs w:val="28"/>
         </w:rPr>
-        <w:t xml:space="preserve">Participant </w:t>
-      </w:r>
-      <w:proofErr w:type="gramStart"/>
-      <w:r>
-        <w:rPr>
-          <w:sz w:val="28"/>
-          <w:szCs w:val="28"/>
-        </w:rPr>
-        <w:t>Name :</w:t>
-      </w:r>
-      <w:proofErr w:type="gramEnd"/>
+        <w:t>Participant Name :</w:t>
+      </w:r>
     </w:p>
     <w:p>
       <w:pPr>
@@ -112,23 +103,7 @@
           <w:sz w:val="28"/>
           <w:szCs w:val="28"/>
         </w:rPr>
-        <w:t xml:space="preserve">NDIS </w:t>
-      </w:r>
-      <w:proofErr w:type="gramStart"/>
-      <w:r>
-        <w:rPr>
-          <w:sz w:val="28"/>
-          <w:szCs w:val="28"/>
-        </w:rPr>
-        <w:t>number :</w:t>
-      </w:r>
-      <w:proofErr w:type="gramEnd"/>
-      <w:r>
-        <w:rPr>
-          <w:sz w:val="28"/>
-          <w:szCs w:val="28"/>
-        </w:rPr>
-        <w:t xml:space="preserve">    </w:t>
+        <w:t xml:space="preserve">NDIS number :    </w:t>
       </w:r>
       <w:r>
         <w:rPr>
@@ -251,23 +226,7 @@
           <w:szCs w:val="28"/>
         </w:rPr>
         <w:tab/>
-        <w:t xml:space="preserve">Start </w:t>
-      </w:r>
-      <w:proofErr w:type="gramStart"/>
-      <w:r>
-        <w:rPr>
-          <w:sz w:val="28"/>
-          <w:szCs w:val="28"/>
-        </w:rPr>
-        <w:t>Date :</w:t>
-      </w:r>
-      <w:proofErr w:type="gramEnd"/>
-      <w:r>
-        <w:rPr>
-          <w:sz w:val="28"/>
-          <w:szCs w:val="28"/>
-        </w:rPr>
-        <w:t xml:space="preserve"> </w:t>
+        <w:t xml:space="preserve">Start Date : </w:t>
       </w:r>
       <w:r>
         <w:rPr>
@@ -306,17 +265,8 @@
           <w:sz w:val="28"/>
           <w:szCs w:val="28"/>
         </w:rPr>
-        <w:t xml:space="preserve">SOS Prepared </w:t>
-      </w:r>
-      <w:proofErr w:type="gramStart"/>
-      <w:r>
-        <w:rPr>
-          <w:sz w:val="28"/>
-          <w:szCs w:val="28"/>
-        </w:rPr>
-        <w:t>by :</w:t>
-      </w:r>
-      <w:proofErr w:type="gramEnd"/>
+        <w:t>SOS Prepared by :</w:t>
+      </w:r>
       <w:r>
         <w:rPr>
           <w:sz w:val="28"/>
@@ -547,14 +497,27 @@
           </w:tcPr>
           <w:p/>
           <w:p>
-            <w:fldSimple w:instr=" MERGEFIELD  SupportCategory  \* MERGEFORMAT ">
-              <w:r>
-                <w:rPr>
-                  <w:noProof/>
-                </w:rPr>
-                <w:t>«SupportCategory»</w:t>
-              </w:r>
-            </w:fldSimple>
+            <w:r>
+              <w:fldChar w:fldCharType="begin"/>
+            </w:r>
+            <w:r>
+              <w:instrText xml:space="preserve"> MERGEFIELD  SupportCategory  \* MERGEFORMAT </w:instrText>
+            </w:r>
+            <w:r>
+              <w:fldChar w:fldCharType="separate"/>
+            </w:r>
+            <w:r>
+              <w:rPr>
+                <w:noProof/>
+              </w:rPr>
+              <w:t>«SupportCategory»</w:t>
+            </w:r>
+            <w:r>
+              <w:rPr>
+                <w:noProof/>
+              </w:rPr>
+              <w:fldChar w:fldCharType="end"/>
+            </w:r>
           </w:p>
         </w:tc>
         <w:tc>
@@ -567,24 +530,50 @@
           </w:tcPr>
           <w:p/>
           <w:p>
-            <w:fldSimple w:instr=" MERGEFIELD  ItemName  \* MERGEFORMAT ">
-              <w:r>
-                <w:rPr>
-                  <w:noProof/>
-                </w:rPr>
-                <w:t>«ItemName»</w:t>
-              </w:r>
-            </w:fldSimple>
+            <w:r>
+              <w:fldChar w:fldCharType="begin"/>
+            </w:r>
+            <w:r>
+              <w:instrText xml:space="preserve"> MERGEFIELD  ItemName  \* MERGEFORMAT </w:instrText>
+            </w:r>
+            <w:r>
+              <w:fldChar w:fldCharType="separate"/>
+            </w:r>
+            <w:r>
+              <w:rPr>
+                <w:noProof/>
+              </w:rPr>
+              <w:t>«ItemName»</w:t>
+            </w:r>
+            <w:r>
+              <w:rPr>
+                <w:noProof/>
+              </w:rPr>
+              <w:fldChar w:fldCharType="end"/>
+            </w:r>
           </w:p>
           <w:p>
-            <w:fldSimple w:instr=" MERGEFIELD  ItemId  \* MERGEFORMAT ">
-              <w:r>
-                <w:rPr>
-                  <w:noProof/>
-                </w:rPr>
-                <w:t>«ItemId»</w:t>
-              </w:r>
-            </w:fldSimple>
+            <w:r>
+              <w:fldChar w:fldCharType="begin"/>
+            </w:r>
+            <w:r>
+              <w:instrText xml:space="preserve"> MERGEFIELD  ItemId  \* MERGEFORMAT </w:instrText>
+            </w:r>
+            <w:r>
+              <w:fldChar w:fldCharType="separate"/>
+            </w:r>
+            <w:r>
+              <w:rPr>
+                <w:noProof/>
+              </w:rPr>
+              <w:t>«ItemId»</w:t>
+            </w:r>
+            <w:r>
+              <w:rPr>
+                <w:noProof/>
+              </w:rPr>
+              <w:fldChar w:fldCharType="end"/>
+            </w:r>
           </w:p>
         </w:tc>
         <w:tc>
@@ -600,35 +589,30 @@
           </w:tcPr>
           <w:p/>
           <w:p>
-            <w:proofErr w:type="gramStart"/>
-            <w:r>
-              <w:t>Amount</w:t>
-            </w:r>
-            <w:proofErr w:type="gramEnd"/>
-            <w:r>
-              <w:t xml:space="preserve"> of hours    </w:t>
-            </w:r>
-            <w:r>
-              <w:fldChar w:fldCharType="begin"/>
-            </w:r>
-            <w:r>
-              <w:instrText xml:space="preserve"> MERGEFIELD  H  \* MERGEFORMAT </w:instrText>
-            </w:r>
-            <w:r>
-              <w:fldChar w:fldCharType="separate"/>
-            </w:r>
-            <w:r>
-              <w:rPr>
-                <w:noProof/>
-              </w:rPr>
-              <w:t>«H»</w:t>
-            </w:r>
-            <w:r>
-              <w:rPr>
-                <w:noProof/>
-              </w:rPr>
-              <w:fldChar w:fldCharType="end"/>
-            </w:r>
+            <w:r>
+              <w:t xml:space="preserve">Hours per week    </w:t>
+            </w:r>
+            <w:fldSimple w:instr=" MERGEFIELD  H  \* MERGEFORMAT ">
+              <w:r>
+                <w:rPr>
+                  <w:noProof/>
+                </w:rPr>
+                <w:t>«H»</w:t>
+              </w:r>
+            </w:fldSimple>
+          </w:p>
+          <w:p>
+            <w:r>
+              <w:t xml:space="preserve">Duration                </w:t>
+            </w:r>
+            <w:fldSimple w:instr=" MERGEFIELD  M  \* MERGEFORMAT ">
+              <w:r>
+                <w:rPr>
+                  <w:noProof/>
+                </w:rPr>
+                <w:t>«M»</w:t>
+              </w:r>
+            </w:fldSimple>
           </w:p>
           <w:p/>
         </w:tc>
@@ -645,27 +629,14 @@
             <w:r>
               <w:t xml:space="preserve">    </w:t>
             </w:r>
-            <w:r>
-              <w:fldChar w:fldCharType="begin"/>
-            </w:r>
-            <w:r>
-              <w:instrText xml:space="preserve"> MERGEFIELD  Description  \* MERGEFORMAT </w:instrText>
-            </w:r>
-            <w:r>
-              <w:fldChar w:fldCharType="separate"/>
-            </w:r>
-            <w:r>
-              <w:rPr>
-                <w:noProof/>
-              </w:rPr>
-              <w:t>«Description»</w:t>
-            </w:r>
-            <w:r>
-              <w:rPr>
-                <w:noProof/>
-              </w:rPr>
-              <w:fldChar w:fldCharType="end"/>
-            </w:r>
+            <w:fldSimple w:instr=" MERGEFIELD  Description  \* MERGEFORMAT ">
+              <w:r>
+                <w:rPr>
+                  <w:noProof/>
+                </w:rPr>
+                <w:t>«Description»</w:t>
+              </w:r>
+            </w:fldSimple>
             <w:r>
               <w:t xml:space="preserve"> </w:t>
             </w:r>
@@ -684,27 +655,14 @@
             <w:r>
               <w:t xml:space="preserve"> </w:t>
             </w:r>
-            <w:r>
-              <w:fldChar w:fldCharType="begin"/>
-            </w:r>
-            <w:r>
-              <w:instrText xml:space="preserve"> MERGEFIELD  Cost  \* MERGEFORMAT </w:instrText>
-            </w:r>
-            <w:r>
-              <w:fldChar w:fldCharType="separate"/>
-            </w:r>
-            <w:r>
-              <w:rPr>
-                <w:noProof/>
-              </w:rPr>
-              <w:t>«Cost»</w:t>
-            </w:r>
-            <w:r>
-              <w:rPr>
-                <w:noProof/>
-              </w:rPr>
-              <w:fldChar w:fldCharType="end"/>
-            </w:r>
+            <w:fldSimple w:instr=" MERGEFIELD  Cost  \* MERGEFORMAT ">
+              <w:r>
+                <w:rPr>
+                  <w:noProof/>
+                </w:rPr>
+                <w:t>«Cost»</w:t>
+              </w:r>
+            </w:fldSimple>
           </w:p>
         </w:tc>
         <w:tc>
@@ -717,27 +675,14 @@
           </w:tcPr>
           <w:p/>
           <w:p>
-            <w:r>
-              <w:fldChar w:fldCharType="begin"/>
-            </w:r>
-            <w:r>
-              <w:instrText xml:space="preserve"> MERGEFIELD  Goals  \* MERGEFORMAT </w:instrText>
-            </w:r>
-            <w:r>
-              <w:fldChar w:fldCharType="separate"/>
-            </w:r>
-            <w:r>
-              <w:rPr>
-                <w:noProof/>
-              </w:rPr>
-              <w:t>«Goals»</w:t>
-            </w:r>
-            <w:r>
-              <w:rPr>
-                <w:noProof/>
-              </w:rPr>
-              <w:fldChar w:fldCharType="end"/>
-            </w:r>
+            <w:fldSimple w:instr=" MERGEFIELD  Goals  \* MERGEFORMAT ">
+              <w:r>
+                <w:rPr>
+                  <w:noProof/>
+                </w:rPr>
+                <w:t>«Goals»</w:t>
+              </w:r>
+            </w:fldSimple>
           </w:p>
         </w:tc>
       </w:tr>
@@ -747,12 +692,12 @@
     <w:p/>
     <w:p>
       <w:r>
+        <w:lastRenderedPageBreak/>
         <w:t>* Invoices will be raised fortnightly on actual attendance and NDIS cancellation policy applies.</w:t>
       </w:r>
     </w:p>
     <w:p>
       <w:r>
-        <w:lastRenderedPageBreak/>
         <w:t>** Prices based on NDIS Published Rates 2019-2020. Should these rates be amended by NDIS, Therapy Care prices will be amended to reflect these changes.</w:t>
       </w:r>
     </w:p>
@@ -769,49 +714,20 @@
     <w:p/>
     <w:p>
       <w:r>
-        <w:t xml:space="preserve">Participant </w:t>
-      </w:r>
-      <w:proofErr w:type="gramStart"/>
-      <w:r>
-        <w:t>Name :</w:t>
-      </w:r>
-      <w:proofErr w:type="gramEnd"/>
-      <w:r>
-        <w:t xml:space="preserve">   </w:t>
-      </w:r>
-      <w:r>
-        <w:fldChar w:fldCharType="begin"/>
-      </w:r>
-      <w:r>
-        <w:instrText xml:space="preserve"> MERGEFIELD  ParticipantName  \* MERGEFORMAT </w:instrText>
-      </w:r>
-      <w:r>
-        <w:fldChar w:fldCharType="separate"/>
-      </w:r>
-      <w:r>
-        <w:rPr>
-          <w:noProof/>
-        </w:rPr>
-        <w:t>«ParticipantName»</w:t>
-      </w:r>
-      <w:r>
-        <w:rPr>
-          <w:noProof/>
-        </w:rPr>
-        <w:fldChar w:fldCharType="end"/>
-      </w:r>
+        <w:t xml:space="preserve">Participant Name :   </w:t>
+      </w:r>
+      <w:fldSimple w:instr=" MERGEFIELD  ParticipantName  \* MERGEFORMAT ">
+        <w:r>
+          <w:rPr>
+            <w:noProof/>
+          </w:rPr>
+          <w:t>«ParticipantName»</w:t>
+        </w:r>
+      </w:fldSimple>
     </w:p>
     <w:p>
       <w:r>
-        <w:t xml:space="preserve">NDIS </w:t>
-      </w:r>
-      <w:proofErr w:type="gramStart"/>
-      <w:r>
-        <w:t>number :</w:t>
-      </w:r>
-      <w:proofErr w:type="gramEnd"/>
-      <w:r>
-        <w:t xml:space="preserve">    </w:t>
+        <w:t xml:space="preserve">NDIS number :    </w:t>
       </w:r>
       <w:r>
         <w:tab/>
@@ -841,15 +757,7 @@
         <w:ind w:left="5760" w:firstLine="720"/>
       </w:pPr>
       <w:r>
-        <w:t xml:space="preserve">Start </w:t>
-      </w:r>
-      <w:proofErr w:type="gramStart"/>
-      <w:r>
-        <w:t>date :</w:t>
-      </w:r>
-      <w:proofErr w:type="gramEnd"/>
-      <w:r>
-        <w:t xml:space="preserve">  dd/mm/</w:t>
+        <w:t>Start date :  dd/mm/</w:t>
       </w:r>
       <w:proofErr w:type="spellStart"/>
       <w:r>
@@ -867,13 +775,8 @@
     </w:p>
     <w:p>
       <w:r>
-        <w:t xml:space="preserve">SOS Prepared </w:t>
-      </w:r>
-      <w:proofErr w:type="gramStart"/>
-      <w:r>
-        <w:t>by :</w:t>
-      </w:r>
-      <w:proofErr w:type="gramEnd"/>
+        <w:t>SOS Prepared by :</w:t>
+      </w:r>
       <w:r>
         <w:tab/>
       </w:r>

</xml_diff>